<commit_message>
Updated display of overall mean score and percentage score for PDFs
</commit_message>
<xml_diff>
--- a/AnalysisOfCourseEvaluation-Notebook.docx
+++ b/AnalysisOfCourseEvaluation-Notebook.docx
@@ -310,7 +310,7 @@
               <w:br/>
             </w:r>
             <w:r>
-              <w:t xml:space="preserve">(Week 6/14)</w:t>
+              <w:t xml:space="preserve">Week 6/14</w:t>
             </w:r>
           </w:p>
         </w:tc>
@@ -453,7 +453,7 @@
                 <w:bCs/>
                 <w:b/>
               </w:rPr>
-              <w:t xml:space="preserve">Data collection tool URL (for access to the raw data)</w:t>
+              <w:t xml:space="preserve">Data collection tool URL for access to the raw data</w:t>
             </w:r>
           </w:p>
         </w:tc>
@@ -502,6 +502,12 @@
             <w:r>
               <w:t xml:space="preserve">Dr Allan Omondi</w:t>
             </w:r>
+            <w:r>
+              <w:br/>
+            </w:r>
+            <w:r>
+              <w:t xml:space="preserve">&lt;aomondistrathmore.edu&gt;</w:t>
+            </w:r>
           </w:p>
         </w:tc>
       </w:tr>
@@ -532,39 +538,15 @@
         <w:pStyle w:val="FirstParagraph"/>
       </w:pPr>
       <w:r>
-        <w:t xml:space="preserve">Overall Course Evaluation Score</w:t>
-      </w:r>
-    </w:p>
-    <w:p>
-      <w:pPr>
-        <w:pStyle w:val="BodyText"/>
-      </w:pPr>
-      <w:r>
-        <w:t xml:space="preserve">Mean Score</w:t>
-      </w:r>
-    </w:p>
-    <w:p>
-      <w:pPr>
-        <w:pStyle w:val="BodyText"/>
-      </w:pPr>
-      <w:r>
-        <w:t xml:space="preserve">Percentage</w:t>
-      </w:r>
-    </w:p>
-    <w:p>
-      <w:pPr>
-        <w:pStyle w:val="BodyText"/>
-      </w:pPr>
-      <w:r>
-        <w:t xml:space="preserve">4.3839</w:t>
-      </w:r>
-    </w:p>
-    <w:p>
-      <w:pPr>
-        <w:pStyle w:val="BodyText"/>
-      </w:pPr>
-      <w:r>
-        <w:t xml:space="preserve">87.6789</w:t>
+        <w:t xml:space="preserve">Mean Course Evaluation Score = 4.3839 / 5</w:t>
+      </w:r>
+    </w:p>
+    <w:p>
+      <w:pPr>
+        <w:pStyle w:val="BodyText"/>
+      </w:pPr>
+      <w:r>
+        <w:t xml:space="preserve">Percentage Score = 87.68%</w:t>
       </w:r>
     </w:p>
     <w:p>

</xml_diff>

<commit_message>
Updated with late course evaluation submissions
</commit_message>
<xml_diff>
--- a/AnalysisOfCourseEvaluation-Notebook.docx
+++ b/AnalysisOfCourseEvaluation-Notebook.docx
@@ -41,7 +41,7 @@
         <w:pStyle w:val="Date"/>
       </w:pPr>
       <w:r>
-        <w:t xml:space="preserve">2023-10-02</w:t>
+        <w:t xml:space="preserve">2023-10-04</w:t>
       </w:r>
     </w:p>
     <w:sdt>
@@ -292,7 +292,7 @@
               <w:t xml:space="preserve"> </w:t>
             </w:r>
             <w:r>
-              <w:t xml:space="preserve">September 2023 to 29</w:t>
+              <w:t xml:space="preserve">September 2023 to 4</w:t>
             </w:r>
             <w:r>
               <w:rPr>
@@ -304,13 +304,13 @@
               <w:t xml:space="preserve"> </w:t>
             </w:r>
             <w:r>
-              <w:t xml:space="preserve">September 2023</w:t>
+              <w:t xml:space="preserve">October 2023</w:t>
             </w:r>
             <w:r>
               <w:br/>
             </w:r>
             <w:r>
-              <w:t xml:space="preserve">Week 6/14</w:t>
+              <w:t xml:space="preserve">Week 6 &amp; 7 of 14</w:t>
             </w:r>
           </w:p>
         </w:tc>
@@ -340,7 +340,7 @@
               <w:jc w:val="left"/>
             </w:pPr>
             <w:r>
-              <w:t xml:space="preserve">94</w:t>
+              <w:t xml:space="preserve">102</w:t>
             </w:r>
           </w:p>
         </w:tc>
@@ -400,7 +400,7 @@
               <w:jc w:val="left"/>
             </w:pPr>
             <w:r>
-              <w:t xml:space="preserve">81.73%</w:t>
+              <w:t xml:space="preserve">88.69%</w:t>
             </w:r>
           </w:p>
         </w:tc>
@@ -538,15 +538,15 @@
         <w:pStyle w:val="FirstParagraph"/>
       </w:pPr>
       <w:r>
-        <w:t xml:space="preserve">Mean Course Evaluation Score = 4.3839 / 5</w:t>
-      </w:r>
-    </w:p>
-    <w:p>
-      <w:pPr>
-        <w:pStyle w:val="BodyText"/>
-      </w:pPr>
-      <w:r>
-        <w:t xml:space="preserve">Percentage Score = 87.68%</w:t>
+        <w:t xml:space="preserve">Mean Course Evaluation Score = 4.3770 / 5</w:t>
+      </w:r>
+    </w:p>
+    <w:p>
+      <w:pPr>
+        <w:pStyle w:val="BodyText"/>
+      </w:pPr>
+      <w:r>
+        <w:t xml:space="preserve">Percentage Score = 87.54%</w:t>
       </w:r>
     </w:p>
     <w:p>
@@ -1382,7 +1382,7 @@
           <w:bCs/>
           <w:b/>
         </w:rPr>
-        <w:t xml:space="preserve">.68 correlation</w:t>
+        <w:t xml:space="preserve">.67 correlation</w:t>
       </w:r>
       <w:r>
         <w:t xml:space="preserve"> </w:t>
@@ -1495,7 +1495,7 @@
           <w:iCs/>
           <w:i/>
         </w:rPr>
-        <w:t xml:space="preserve">Students who value the assessments enjoy the subject more.</w:t>
+        <w:t xml:space="preserve">The more interesting/challenging the assessment methods, the more students enjoy the course.</w:t>
       </w:r>
     </w:p>
     <w:p>
@@ -1510,7 +1510,7 @@
           <w:bCs/>
           <w:b/>
         </w:rPr>
-        <w:t xml:space="preserve">.64 correlation</w:t>
+        <w:t xml:space="preserve">.63 correlation</w:t>
       </w:r>
       <w:r>
         <w:t xml:space="preserve"> </w:t>
@@ -1574,7 +1574,7 @@
           <w:bCs/>
           <w:b/>
         </w:rPr>
-        <w:t xml:space="preserve">.61 correlation</w:t>
+        <w:t xml:space="preserve">.62 correlation</w:t>
       </w:r>
       <w:r>
         <w:t xml:space="preserve"> </w:t>
@@ -1638,7 +1638,7 @@
           <w:bCs/>
           <w:b/>
         </w:rPr>
-        <w:t xml:space="preserve">-.33 correlation</w:t>
+        <w:t xml:space="preserve">-.32 correlation</w:t>
       </w:r>
       <w:r>
         <w:t xml:space="preserve"> </w:t>
@@ -2975,6 +2975,18 @@
         <w:pStyle w:val="Compact"/>
       </w:pPr>
       <w:r>
+        <w:t xml:space="preserve">The practical examples and labs</w:t>
+      </w:r>
+    </w:p>
+    <w:p>
+      <w:pPr>
+        <w:numPr>
+          <w:ilvl w:val="1"/>
+          <w:numId w:val="1000"/>
+        </w:numPr>
+        <w:pStyle w:val="Compact"/>
+      </w:pPr>
+      <w:r>
         <w:t xml:space="preserve">The unit is very practical which helps me in the long run. The lecturer does not leave anyone behind, ensures everyone has understood the concept</w:t>
       </w:r>
     </w:p>
@@ -3059,6 +3071,18 @@
         <w:pStyle w:val="Compact"/>
       </w:pPr>
       <w:r>
+        <w:t xml:space="preserve">The labs are guided and help to learn The lecturer is willing to repeat explaining areas of less understanding</w:t>
+      </w:r>
+    </w:p>
+    <w:p>
+      <w:pPr>
+        <w:numPr>
+          <w:ilvl w:val="1"/>
+          <w:numId w:val="1000"/>
+        </w:numPr>
+        <w:pStyle w:val="Compact"/>
+      </w:pPr>
+      <w:r>
         <w:t xml:space="preserve">The lecturer is readily available to help when one is stuck The unit is well structured and organized</w:t>
       </w:r>
     </w:p>
@@ -3335,6 +3359,18 @@
         <w:pStyle w:val="Compact"/>
       </w:pPr>
       <w:r>
+        <w:t xml:space="preserve">The content is very well delivered.</w:t>
+      </w:r>
+    </w:p>
+    <w:p>
+      <w:pPr>
+        <w:numPr>
+          <w:ilvl w:val="1"/>
+          <w:numId w:val="1000"/>
+        </w:numPr>
+        <w:pStyle w:val="Compact"/>
+      </w:pPr>
+      <w:r>
         <w:t xml:space="preserve">The assistance by the lecturer, the practicality</w:t>
       </w:r>
     </w:p>
@@ -3479,6 +3515,18 @@
         <w:pStyle w:val="Compact"/>
       </w:pPr>
       <w:r>
+        <w:t xml:space="preserve">i like the templates that come with the labs  i like the fact that we draw references from real world scenarios </w:t>
+      </w:r>
+    </w:p>
+    <w:p>
+      <w:pPr>
+        <w:numPr>
+          <w:ilvl w:val="1"/>
+          <w:numId w:val="1000"/>
+        </w:numPr>
+        <w:pStyle w:val="Compact"/>
+      </w:pPr>
+      <w:r>
         <w:t xml:space="preserve">Wide scope of content Practicability</w:t>
       </w:r>
     </w:p>
@@ -3503,6 +3551,18 @@
         <w:pStyle w:val="Compact"/>
       </w:pPr>
       <w:r>
+        <w:t xml:space="preserve">The attention to detail when explaining the code. It makes it easier to understand Having practical labs</w:t>
+      </w:r>
+    </w:p>
+    <w:p>
+      <w:pPr>
+        <w:numPr>
+          <w:ilvl w:val="1"/>
+          <w:numId w:val="1000"/>
+        </w:numPr>
+        <w:pStyle w:val="Compact"/>
+      </w:pPr>
+      <w:r>
         <w:t xml:space="preserve">I like the way the topics are broken down very logical and easy to understand. I like that we are constantly able to ask questions and be answered regardless of the nature of the question.</w:t>
       </w:r>
     </w:p>
@@ -3683,6 +3743,18 @@
         <w:pStyle w:val="Compact"/>
       </w:pPr>
       <w:r>
+        <w:t xml:space="preserve">The teaching is very thorough and labs have well explained instructions.</w:t>
+      </w:r>
+    </w:p>
+    <w:p>
+      <w:pPr>
+        <w:numPr>
+          <w:ilvl w:val="1"/>
+          <w:numId w:val="1000"/>
+        </w:numPr>
+        <w:pStyle w:val="Compact"/>
+      </w:pPr>
+      <w:r>
         <w:t xml:space="preserve">I like that it challenges me to apply everything practically.</w:t>
       </w:r>
     </w:p>
@@ -3767,6 +3839,18 @@
         <w:pStyle w:val="Compact"/>
       </w:pPr>
       <w:r>
+        <w:t xml:space="preserve">Systematic Modular</w:t>
+      </w:r>
+    </w:p>
+    <w:p>
+      <w:pPr>
+        <w:numPr>
+          <w:ilvl w:val="1"/>
+          <w:numId w:val="1000"/>
+        </w:numPr>
+        <w:pStyle w:val="Compact"/>
+      </w:pPr>
+      <w:r>
         <w:t xml:space="preserve">N/A </w:t>
       </w:r>
     </w:p>
@@ -3804,6 +3888,18 @@
       </w:pPr>
       <w:r>
         <w:t xml:space="preserve">Its practical </w:t>
+      </w:r>
+    </w:p>
+    <w:p>
+      <w:pPr>
+        <w:numPr>
+          <w:ilvl w:val="1"/>
+          <w:numId w:val="1000"/>
+        </w:numPr>
+        <w:pStyle w:val="Compact"/>
+      </w:pPr>
+      <w:r>
+        <w:t xml:space="preserve">none</w:t>
       </w:r>
     </w:p>
     <w:p>
@@ -4086,6 +4182,18 @@
         <w:pStyle w:val="Compact"/>
       </w:pPr>
       <w:r>
+        <w:t xml:space="preserve">N/A</w:t>
+      </w:r>
+    </w:p>
+    <w:p>
+      <w:pPr>
+        <w:numPr>
+          <w:ilvl w:val="1"/>
+          <w:numId w:val="1000"/>
+        </w:numPr>
+        <w:pStyle w:val="Compact"/>
+      </w:pPr>
+      <w:r>
         <w:t xml:space="preserve">For the physical class to be moved to a lab</w:t>
       </w:r>
     </w:p>
@@ -4170,6 +4278,18 @@
         <w:pStyle w:val="Compact"/>
       </w:pPr>
       <w:r>
+        <w:t xml:space="preserve">More teamwork collaboration in labs.</w:t>
+      </w:r>
+    </w:p>
+    <w:p>
+      <w:pPr>
+        <w:numPr>
+          <w:ilvl w:val="1"/>
+          <w:numId w:val="1000"/>
+        </w:numPr>
+        <w:pStyle w:val="Compact"/>
+      </w:pPr>
+      <w:r>
         <w:t xml:space="preserve">It would be better if the physical classes were being recorded because at times one might be behind or missed an important lab step  </w:t>
       </w:r>
     </w:p>
@@ -4435,390 +4555,6 @@
       </w:pPr>
       <w:r>
         <w:t xml:space="preserve">So far none</w:t>
-      </w:r>
-    </w:p>
-    <w:p>
-      <w:pPr>
-        <w:numPr>
-          <w:ilvl w:val="1"/>
-          <w:numId w:val="1000"/>
-        </w:numPr>
-        <w:pStyle w:val="Compact"/>
-      </w:pPr>
-      <w:r>
-        <w:t xml:space="preserve">Reduce the workload, its honestly too much</w:t>
-      </w:r>
-    </w:p>
-    <w:p>
-      <w:pPr>
-        <w:numPr>
-          <w:ilvl w:val="1"/>
-          <w:numId w:val="1000"/>
-        </w:numPr>
-        <w:pStyle w:val="Compact"/>
-      </w:pPr>
-      <w:r>
-        <w:t xml:space="preserve">More reference material Breaks during classes at least 5 mins  </w:t>
-      </w:r>
-    </w:p>
-    <w:p>
-      <w:pPr>
-        <w:numPr>
-          <w:ilvl w:val="1"/>
-          <w:numId w:val="1000"/>
-        </w:numPr>
-        <w:pStyle w:val="Compact"/>
-      </w:pPr>
-      <w:r>
-        <w:t xml:space="preserve">None….The unit met my expectation and was delivered perfectly</w:t>
-      </w:r>
-    </w:p>
-    <w:p>
-      <w:pPr>
-        <w:numPr>
-          <w:ilvl w:val="1"/>
-          <w:numId w:val="1000"/>
-        </w:numPr>
-        <w:pStyle w:val="Compact"/>
-      </w:pPr>
-      <w:r>
-        <w:t xml:space="preserve">Avoid online classes</w:t>
-      </w:r>
-    </w:p>
-    <w:p>
-      <w:pPr>
-        <w:numPr>
-          <w:ilvl w:val="1"/>
-          <w:numId w:val="1000"/>
-        </w:numPr>
-        <w:pStyle w:val="Compact"/>
-      </w:pPr>
-      <w:r>
-        <w:t xml:space="preserve">Deadlines to be extended abit</w:t>
-      </w:r>
-    </w:p>
-    <w:p>
-      <w:pPr>
-        <w:numPr>
-          <w:ilvl w:val="1"/>
-          <w:numId w:val="1000"/>
-        </w:numPr>
-        <w:pStyle w:val="Compact"/>
-      </w:pPr>
-      <w:r>
-        <w:t xml:space="preserve">N/A</w:t>
-      </w:r>
-    </w:p>
-    <w:p>
-      <w:pPr>
-        <w:numPr>
-          <w:ilvl w:val="1"/>
-          <w:numId w:val="1000"/>
-        </w:numPr>
-        <w:pStyle w:val="Compact"/>
-      </w:pPr>
-      <w:r>
-        <w:t xml:space="preserve">i am enjoying the unit as it is</w:t>
-      </w:r>
-    </w:p>
-    <w:p>
-      <w:pPr>
-        <w:numPr>
-          <w:ilvl w:val="1"/>
-          <w:numId w:val="1000"/>
-        </w:numPr>
-        <w:pStyle w:val="Compact"/>
-      </w:pPr>
-      <w:r>
-        <w:t xml:space="preserve">Since we are about to finish our 8.4.4 system. To give us more recommendation on certificates and what the job market expects from us</w:t>
-      </w:r>
-    </w:p>
-    <w:p>
-      <w:pPr>
-        <w:numPr>
-          <w:ilvl w:val="1"/>
-          <w:numId w:val="1000"/>
-        </w:numPr>
-        <w:pStyle w:val="Compact"/>
-      </w:pPr>
-      <w:r>
-        <w:t xml:space="preserve">better communication of activities btwn the students and the lec </w:t>
-      </w:r>
-    </w:p>
-    <w:p>
-      <w:pPr>
-        <w:numPr>
-          <w:ilvl w:val="1"/>
-          <w:numId w:val="1000"/>
-        </w:numPr>
-        <w:pStyle w:val="Compact"/>
-      </w:pPr>
-      <w:r>
-        <w:t xml:space="preserve">.</w:t>
-      </w:r>
-    </w:p>
-    <w:p>
-      <w:pPr>
-        <w:numPr>
-          <w:ilvl w:val="1"/>
-          <w:numId w:val="1000"/>
-        </w:numPr>
-        <w:pStyle w:val="Compact"/>
-      </w:pPr>
-      <w:r>
-        <w:t xml:space="preserve">Ensure that the code work can work with any dataset and not fixated on provided dataset</w:t>
-      </w:r>
-    </w:p>
-    <w:p>
-      <w:pPr>
-        <w:numPr>
-          <w:ilvl w:val="1"/>
-          <w:numId w:val="1000"/>
-        </w:numPr>
-        <w:pStyle w:val="Compact"/>
-      </w:pPr>
-      <w:r>
-        <w:t xml:space="preserve">I would like there be more simpler labs with easier datasets to understands the concepts first then move on to more complex data handling and manipulation.</w:t>
-      </w:r>
-    </w:p>
-    <w:p>
-      <w:pPr>
-        <w:numPr>
-          <w:ilvl w:val="1"/>
-          <w:numId w:val="1000"/>
-        </w:numPr>
-        <w:pStyle w:val="Compact"/>
-      </w:pPr>
-      <w:r>
-        <w:t xml:space="preserve">None so far</w:t>
-      </w:r>
-    </w:p>
-    <w:p>
-      <w:pPr>
-        <w:numPr>
-          <w:ilvl w:val="1"/>
-          <w:numId w:val="1000"/>
-        </w:numPr>
-        <w:pStyle w:val="Compact"/>
-      </w:pPr>
-      <w:r>
-        <w:t xml:space="preserve">Kindly share more reading materials and past papers.</w:t>
-      </w:r>
-    </w:p>
-    <w:p>
-      <w:pPr>
-        <w:numPr>
-          <w:ilvl w:val="1"/>
-          <w:numId w:val="1000"/>
-        </w:numPr>
-        <w:pStyle w:val="Compact"/>
-      </w:pPr>
-      <w:r>
-        <w:t xml:space="preserve">I recommend that the deadlines on the labs be more flexible as there are many subject and projects running concurrently.</w:t>
-      </w:r>
-    </w:p>
-    <w:p>
-      <w:pPr>
-        <w:numPr>
-          <w:ilvl w:val="1"/>
-          <w:numId w:val="1000"/>
-        </w:numPr>
-        <w:pStyle w:val="Compact"/>
-      </w:pPr>
-      <w:r>
-        <w:t xml:space="preserve">The labs are long, they are individually basically the same size as an entire same project</w:t>
-      </w:r>
-    </w:p>
-    <w:p>
-      <w:pPr>
-        <w:numPr>
-          <w:ilvl w:val="1"/>
-          <w:numId w:val="1000"/>
-        </w:numPr>
-        <w:pStyle w:val="Compact"/>
-      </w:pPr>
-      <w:r>
-        <w:t xml:space="preserve">No recomendation</w:t>
-      </w:r>
-    </w:p>
-    <w:p>
-      <w:pPr>
-        <w:numPr>
-          <w:ilvl w:val="1"/>
-          <w:numId w:val="1000"/>
-        </w:numPr>
-        <w:pStyle w:val="Compact"/>
-      </w:pPr>
-      <w:r>
-        <w:t xml:space="preserve">so far so good</w:t>
-      </w:r>
-    </w:p>
-    <w:p>
-      <w:pPr>
-        <w:numPr>
-          <w:ilvl w:val="1"/>
-          <w:numId w:val="1000"/>
-        </w:numPr>
-        <w:pStyle w:val="Compact"/>
-      </w:pPr>
-      <w:r>
-        <w:t xml:space="preserve">Greater in depth exploration into labs to ensure we’re actually understanding what is going on.</w:t>
-      </w:r>
-    </w:p>
-    <w:p>
-      <w:pPr>
-        <w:numPr>
-          <w:ilvl w:val="1"/>
-          <w:numId w:val="1000"/>
-        </w:numPr>
-        <w:pStyle w:val="Compact"/>
-      </w:pPr>
-      <w:r>
-        <w:t xml:space="preserve">The content is so hard to understand and the lec solving other people’s issues only bring more confusion to some of us, I wish he would go through the content first then afterwards focus on individual problems</w:t>
-      </w:r>
-    </w:p>
-    <w:p>
-      <w:pPr>
-        <w:numPr>
-          <w:ilvl w:val="1"/>
-          <w:numId w:val="1000"/>
-        </w:numPr>
-        <w:pStyle w:val="Compact"/>
-      </w:pPr>
-      <w:r>
-        <w:t xml:space="preserve">He is doing a good job</w:t>
-      </w:r>
-    </w:p>
-    <w:p>
-      <w:pPr>
-        <w:numPr>
-          <w:ilvl w:val="1"/>
-          <w:numId w:val="1000"/>
-        </w:numPr>
-        <w:pStyle w:val="Compact"/>
-      </w:pPr>
-      <w:r>
-        <w:t xml:space="preserve">Personally I use linux and its kinda hard for me  You can add some YouTube materials </w:t>
-      </w:r>
-    </w:p>
-    <w:p>
-      <w:pPr>
-        <w:numPr>
-          <w:ilvl w:val="1"/>
-          <w:numId w:val="1000"/>
-        </w:numPr>
-        <w:pStyle w:val="Compact"/>
-      </w:pPr>
-      <w:r>
-        <w:t xml:space="preserve">Lab submissions still very confusing</w:t>
-      </w:r>
-    </w:p>
-    <w:p>
-      <w:pPr>
-        <w:numPr>
-          <w:ilvl w:val="1"/>
-          <w:numId w:val="1000"/>
-        </w:numPr>
-        <w:pStyle w:val="Compact"/>
-      </w:pPr>
-      <w:r>
-        <w:t xml:space="preserve">More online sessions</w:t>
-      </w:r>
-    </w:p>
-    <w:p>
-      <w:pPr>
-        <w:numPr>
-          <w:ilvl w:val="1"/>
-          <w:numId w:val="1000"/>
-        </w:numPr>
-        <w:pStyle w:val="Compact"/>
-      </w:pPr>
-      <w:r>
-        <w:t xml:space="preserve">None</w:t>
-      </w:r>
-    </w:p>
-    <w:p>
-      <w:pPr>
-        <w:numPr>
-          <w:ilvl w:val="1"/>
-          <w:numId w:val="1000"/>
-        </w:numPr>
-        <w:pStyle w:val="Compact"/>
-      </w:pPr>
-      <w:r>
-        <w:t xml:space="preserve">so far so good</w:t>
-      </w:r>
-    </w:p>
-    <w:p>
-      <w:pPr>
-        <w:numPr>
-          <w:ilvl w:val="1"/>
-          <w:numId w:val="1000"/>
-        </w:numPr>
-        <w:pStyle w:val="Compact"/>
-      </w:pPr>
-      <w:r>
-        <w:t xml:space="preserve">Adequate time for completing the labs</w:t>
-      </w:r>
-    </w:p>
-    <w:p>
-      <w:pPr>
-        <w:numPr>
-          <w:ilvl w:val="1"/>
-          <w:numId w:val="1000"/>
-        </w:numPr>
-        <w:pStyle w:val="Compact"/>
-      </w:pPr>
-      <w:r>
-        <w:t xml:space="preserve">More group work, less individual work</w:t>
-      </w:r>
-    </w:p>
-    <w:p>
-      <w:pPr>
-        <w:numPr>
-          <w:ilvl w:val="1"/>
-          <w:numId w:val="1000"/>
-        </w:numPr>
-        <w:pStyle w:val="Compact"/>
-      </w:pPr>
-      <w:r>
-        <w:t xml:space="preserve"> No recommendations there is good delivery.</w:t>
-      </w:r>
-    </w:p>
-    <w:p>
-      <w:pPr>
-        <w:numPr>
-          <w:ilvl w:val="1"/>
-          <w:numId w:val="1000"/>
-        </w:numPr>
-        <w:pStyle w:val="Compact"/>
-      </w:pPr>
-      <w:r>
-        <w:t xml:space="preserve">One recommendation may be to explain how these concepts can relate to and apply to our IS Project 2.</w:t>
-      </w:r>
-    </w:p>
-    <w:p>
-      <w:pPr>
-        <w:numPr>
-          <w:ilvl w:val="1"/>
-          <w:numId w:val="1000"/>
-        </w:numPr>
-        <w:pStyle w:val="Compact"/>
-      </w:pPr>
-      <w:r>
-        <w:t xml:space="preserve">None</w:t>
-      </w:r>
-    </w:p>
-    <w:p>
-      <w:pPr>
-        <w:numPr>
-          <w:ilvl w:val="1"/>
-          <w:numId w:val="1000"/>
-        </w:numPr>
-        <w:pStyle w:val="Compact"/>
-      </w:pPr>
-      <w:r>
-        <w:t xml:space="preserve">It is okay.</w:t>
       </w:r>
     </w:p>
     <w:p>
@@ -4830,13 +4566,433 @@
         <w:pStyle w:val="Compact"/>
       </w:pPr>
       <w:r>
+        <w:t xml:space="preserve">Reduce the workload, its honestly too much</w:t>
+      </w:r>
+    </w:p>
+    <w:p>
+      <w:pPr>
+        <w:numPr>
+          <w:ilvl w:val="2"/>
+          <w:numId w:val="1000"/>
+        </w:numPr>
+        <w:pStyle w:val="Compact"/>
+      </w:pPr>
+      <w:r>
+        <w:t xml:space="preserve">More reference material Breaks during classes at least 5 mins  </w:t>
+      </w:r>
+    </w:p>
+    <w:p>
+      <w:pPr>
+        <w:numPr>
+          <w:ilvl w:val="2"/>
+          <w:numId w:val="1000"/>
+        </w:numPr>
+        <w:pStyle w:val="Compact"/>
+      </w:pPr>
+      <w:r>
+        <w:t xml:space="preserve">None….The unit met my expectation and was delivered perfectly</w:t>
+      </w:r>
+    </w:p>
+    <w:p>
+      <w:pPr>
+        <w:numPr>
+          <w:ilvl w:val="2"/>
+          <w:numId w:val="1000"/>
+        </w:numPr>
+        <w:pStyle w:val="Compact"/>
+      </w:pPr>
+      <w:r>
+        <w:t xml:space="preserve">Avoid online classes</w:t>
+      </w:r>
+    </w:p>
+    <w:p>
+      <w:pPr>
+        <w:numPr>
+          <w:ilvl w:val="2"/>
+          <w:numId w:val="1000"/>
+        </w:numPr>
+        <w:pStyle w:val="Compact"/>
+      </w:pPr>
+      <w:r>
+        <w:t xml:space="preserve">Deadlines to be extended abit</w:t>
+      </w:r>
+    </w:p>
+    <w:p>
+      <w:pPr>
+        <w:numPr>
+          <w:ilvl w:val="2"/>
+          <w:numId w:val="1000"/>
+        </w:numPr>
+        <w:pStyle w:val="Compact"/>
+      </w:pPr>
+      <w:r>
+        <w:t xml:space="preserve">N/A</w:t>
+      </w:r>
+    </w:p>
+    <w:p>
+      <w:pPr>
+        <w:numPr>
+          <w:ilvl w:val="2"/>
+          <w:numId w:val="1000"/>
+        </w:numPr>
+        <w:pStyle w:val="Compact"/>
+      </w:pPr>
+      <w:r>
+        <w:t xml:space="preserve">i am enjoying the unit as it is</w:t>
+      </w:r>
+    </w:p>
+    <w:p>
+      <w:pPr>
+        <w:numPr>
+          <w:ilvl w:val="2"/>
+          <w:numId w:val="1000"/>
+        </w:numPr>
+        <w:pStyle w:val="Compact"/>
+      </w:pPr>
+      <w:r>
+        <w:t xml:space="preserve">Since we are about to finish our 8.4.4 system. To give us more recommendation on certificates and what the job market expects from us</w:t>
+      </w:r>
+    </w:p>
+    <w:p>
+      <w:pPr>
+        <w:numPr>
+          <w:ilvl w:val="2"/>
+          <w:numId w:val="1000"/>
+        </w:numPr>
+        <w:pStyle w:val="Compact"/>
+      </w:pPr>
+      <w:r>
+        <w:t xml:space="preserve">better communication of activities btwn the students and the lec </w:t>
+      </w:r>
+    </w:p>
+    <w:p>
+      <w:pPr>
+        <w:numPr>
+          <w:ilvl w:val="2"/>
+          <w:numId w:val="1000"/>
+        </w:numPr>
+        <w:pStyle w:val="Compact"/>
+      </w:pPr>
+      <w:r>
+        <w:t xml:space="preserve">.</w:t>
+      </w:r>
+    </w:p>
+    <w:p>
+      <w:pPr>
+        <w:numPr>
+          <w:ilvl w:val="2"/>
+          <w:numId w:val="1000"/>
+        </w:numPr>
+        <w:pStyle w:val="Compact"/>
+      </w:pPr>
+      <w:r>
+        <w:t xml:space="preserve">Ensure that the code work can work with any dataset and not fixated on provided dataset</w:t>
+      </w:r>
+    </w:p>
+    <w:p>
+      <w:pPr>
+        <w:numPr>
+          <w:ilvl w:val="2"/>
+          <w:numId w:val="1000"/>
+        </w:numPr>
+        <w:pStyle w:val="Compact"/>
+      </w:pPr>
+      <w:r>
+        <w:t xml:space="preserve">I would like there be more simpler labs with easier datasets to understands the concepts first then move on to more complex data handling and manipulation.</w:t>
+      </w:r>
+    </w:p>
+    <w:p>
+      <w:pPr>
+        <w:numPr>
+          <w:ilvl w:val="2"/>
+          <w:numId w:val="1000"/>
+        </w:numPr>
+        <w:pStyle w:val="Compact"/>
+      </w:pPr>
+      <w:r>
+        <w:t xml:space="preserve">i wish that that the lab assignments could be allocated more time, that they are marked towards the end of the semester   </w:t>
+      </w:r>
+    </w:p>
+    <w:p>
+      <w:pPr>
+        <w:numPr>
+          <w:ilvl w:val="2"/>
+          <w:numId w:val="1000"/>
+        </w:numPr>
+        <w:pStyle w:val="Compact"/>
+      </w:pPr>
+      <w:r>
+        <w:t xml:space="preserve">None so far</w:t>
+      </w:r>
+    </w:p>
+    <w:p>
+      <w:pPr>
+        <w:numPr>
+          <w:ilvl w:val="2"/>
+          <w:numId w:val="1000"/>
+        </w:numPr>
+        <w:pStyle w:val="Compact"/>
+      </w:pPr>
+      <w:r>
+        <w:t xml:space="preserve">Kindly share more reading materials and past papers.</w:t>
+      </w:r>
+    </w:p>
+    <w:p>
+      <w:pPr>
+        <w:numPr>
+          <w:ilvl w:val="2"/>
+          <w:numId w:val="1000"/>
+        </w:numPr>
+        <w:pStyle w:val="Compact"/>
+      </w:pPr>
+      <w:r>
+        <w:t xml:space="preserve">Having more practical labs</w:t>
+      </w:r>
+    </w:p>
+    <w:p>
+      <w:pPr>
+        <w:numPr>
+          <w:ilvl w:val="2"/>
+          <w:numId w:val="1000"/>
+        </w:numPr>
+        <w:pStyle w:val="Compact"/>
+      </w:pPr>
+      <w:r>
+        <w:t xml:space="preserve">I recommend that the deadlines on the labs be more flexible as there are many subject and projects running concurrently.</w:t>
+      </w:r>
+    </w:p>
+    <w:p>
+      <w:pPr>
+        <w:numPr>
+          <w:ilvl w:val="2"/>
+          <w:numId w:val="1000"/>
+        </w:numPr>
+        <w:pStyle w:val="Compact"/>
+      </w:pPr>
+      <w:r>
+        <w:t xml:space="preserve">The labs are long, they are individually basically the same size as an entire same project</w:t>
+      </w:r>
+    </w:p>
+    <w:p>
+      <w:pPr>
+        <w:numPr>
+          <w:ilvl w:val="2"/>
+          <w:numId w:val="1000"/>
+        </w:numPr>
+        <w:pStyle w:val="Compact"/>
+      </w:pPr>
+      <w:r>
+        <w:t xml:space="preserve">No recomendation</w:t>
+      </w:r>
+    </w:p>
+    <w:p>
+      <w:pPr>
+        <w:numPr>
+          <w:ilvl w:val="2"/>
+          <w:numId w:val="1000"/>
+        </w:numPr>
+        <w:pStyle w:val="Compact"/>
+      </w:pPr>
+      <w:r>
+        <w:t xml:space="preserve">so far so good</w:t>
+      </w:r>
+    </w:p>
+    <w:p>
+      <w:pPr>
+        <w:numPr>
+          <w:ilvl w:val="2"/>
+          <w:numId w:val="1000"/>
+        </w:numPr>
+        <w:pStyle w:val="Compact"/>
+      </w:pPr>
+      <w:r>
+        <w:t xml:space="preserve">Greater in depth exploration into labs to ensure we’re actually understanding what is going on.</w:t>
+      </w:r>
+    </w:p>
+    <w:p>
+      <w:pPr>
+        <w:numPr>
+          <w:ilvl w:val="2"/>
+          <w:numId w:val="1000"/>
+        </w:numPr>
+        <w:pStyle w:val="Compact"/>
+      </w:pPr>
+      <w:r>
+        <w:t xml:space="preserve">The content is so hard to understand and the lec solving other people’s issues only bring more confusion to some of us, I wish he would go through the content first then afterwards focus on individual problems</w:t>
+      </w:r>
+    </w:p>
+    <w:p>
+      <w:pPr>
+        <w:numPr>
+          <w:ilvl w:val="2"/>
+          <w:numId w:val="1000"/>
+        </w:numPr>
+        <w:pStyle w:val="Compact"/>
+      </w:pPr>
+      <w:r>
+        <w:t xml:space="preserve">He is doing a good job</w:t>
+      </w:r>
+    </w:p>
+    <w:p>
+      <w:pPr>
+        <w:numPr>
+          <w:ilvl w:val="2"/>
+          <w:numId w:val="1000"/>
+        </w:numPr>
+        <w:pStyle w:val="Compact"/>
+      </w:pPr>
+      <w:r>
+        <w:t xml:space="preserve">Personally I use linux and its kinda hard for me  You can add some YouTube materials </w:t>
+      </w:r>
+    </w:p>
+    <w:p>
+      <w:pPr>
+        <w:numPr>
+          <w:ilvl w:val="2"/>
+          <w:numId w:val="1000"/>
+        </w:numPr>
+        <w:pStyle w:val="Compact"/>
+      </w:pPr>
+      <w:r>
+        <w:t xml:space="preserve">Lab submissions still very confusing</w:t>
+      </w:r>
+    </w:p>
+    <w:p>
+      <w:pPr>
+        <w:numPr>
+          <w:ilvl w:val="2"/>
+          <w:numId w:val="1000"/>
+        </w:numPr>
+        <w:pStyle w:val="Compact"/>
+      </w:pPr>
+      <w:r>
+        <w:t xml:space="preserve">More online sessions</w:t>
+      </w:r>
+    </w:p>
+    <w:p>
+      <w:pPr>
+        <w:numPr>
+          <w:ilvl w:val="2"/>
+          <w:numId w:val="1000"/>
+        </w:numPr>
+        <w:pStyle w:val="Compact"/>
+      </w:pPr>
+      <w:r>
+        <w:t xml:space="preserve">None</w:t>
+      </w:r>
+    </w:p>
+    <w:p>
+      <w:pPr>
+        <w:numPr>
+          <w:ilvl w:val="2"/>
+          <w:numId w:val="1000"/>
+        </w:numPr>
+        <w:pStyle w:val="Compact"/>
+      </w:pPr>
+      <w:r>
+        <w:t xml:space="preserve">so far so good</w:t>
+      </w:r>
+    </w:p>
+    <w:p>
+      <w:pPr>
+        <w:numPr>
+          <w:ilvl w:val="2"/>
+          <w:numId w:val="1000"/>
+        </w:numPr>
+        <w:pStyle w:val="Compact"/>
+      </w:pPr>
+      <w:r>
+        <w:t xml:space="preserve">Adequate time for completing the labs</w:t>
+      </w:r>
+    </w:p>
+    <w:p>
+      <w:pPr>
+        <w:numPr>
+          <w:ilvl w:val="2"/>
+          <w:numId w:val="1000"/>
+        </w:numPr>
+        <w:pStyle w:val="Compact"/>
+      </w:pPr>
+      <w:r>
+        <w:t xml:space="preserve">More group work, less individual work</w:t>
+      </w:r>
+    </w:p>
+    <w:p>
+      <w:pPr>
+        <w:numPr>
+          <w:ilvl w:val="2"/>
+          <w:numId w:val="1000"/>
+        </w:numPr>
+        <w:pStyle w:val="Compact"/>
+      </w:pPr>
+      <w:r>
+        <w:t xml:space="preserve"> No recommendations there is good delivery.</w:t>
+      </w:r>
+    </w:p>
+    <w:p>
+      <w:pPr>
+        <w:numPr>
+          <w:ilvl w:val="2"/>
+          <w:numId w:val="1000"/>
+        </w:numPr>
+        <w:pStyle w:val="Compact"/>
+      </w:pPr>
+      <w:r>
+        <w:t xml:space="preserve">Generally just slow down the amount of work we have to submit considering the IS project we need to work on</w:t>
+      </w:r>
+    </w:p>
+    <w:p>
+      <w:pPr>
+        <w:numPr>
+          <w:ilvl w:val="2"/>
+          <w:numId w:val="1000"/>
+        </w:numPr>
+        <w:pStyle w:val="Compact"/>
+      </w:pPr>
+      <w:r>
+        <w:t xml:space="preserve">One recommendation may be to explain how these concepts can relate to and apply to our IS Project 2.</w:t>
+      </w:r>
+    </w:p>
+    <w:p>
+      <w:pPr>
+        <w:numPr>
+          <w:ilvl w:val="2"/>
+          <w:numId w:val="1000"/>
+        </w:numPr>
+        <w:pStyle w:val="Compact"/>
+      </w:pPr>
+      <w:r>
+        <w:t xml:space="preserve">None</w:t>
+      </w:r>
+    </w:p>
+    <w:p>
+      <w:pPr>
+        <w:numPr>
+          <w:ilvl w:val="2"/>
+          <w:numId w:val="1000"/>
+        </w:numPr>
+        <w:pStyle w:val="Compact"/>
+      </w:pPr>
+      <w:r>
+        <w:t xml:space="preserve">It is okay.</w:t>
+      </w:r>
+    </w:p>
+    <w:p>
+      <w:pPr>
+        <w:numPr>
+          <w:ilvl w:val="3"/>
+          <w:numId w:val="1009"/>
+        </w:numPr>
+        <w:pStyle w:val="Compact"/>
+      </w:pPr>
+      <w:r>
         <w:t xml:space="preserve">Slide are very long (too much content) lecture can improve on that-</w:t>
       </w:r>
     </w:p>
     <w:p>
       <w:pPr>
         <w:numPr>
-          <w:ilvl w:val="2"/>
+          <w:ilvl w:val="3"/>
           <w:numId w:val="1000"/>
         </w:numPr>
         <w:pStyle w:val="Compact"/>
@@ -4848,7 +5004,7 @@
     <w:p>
       <w:pPr>
         <w:numPr>
-          <w:ilvl w:val="2"/>
+          <w:ilvl w:val="3"/>
           <w:numId w:val="1000"/>
         </w:numPr>
         <w:pStyle w:val="Compact"/>
@@ -4860,7 +5016,7 @@
     <w:p>
       <w:pPr>
         <w:numPr>
-          <w:ilvl w:val="2"/>
+          <w:ilvl w:val="3"/>
           <w:numId w:val="1000"/>
         </w:numPr>
         <w:pStyle w:val="Compact"/>
@@ -4872,7 +5028,19 @@
     <w:p>
       <w:pPr>
         <w:numPr>
-          <w:ilvl w:val="2"/>
+          <w:ilvl w:val="3"/>
+          <w:numId w:val="1000"/>
+        </w:numPr>
+        <w:pStyle w:val="Compact"/>
+      </w:pPr>
+      <w:r>
+        <w:t xml:space="preserve">Further work on ease of following the lab work</w:t>
+      </w:r>
+    </w:p>
+    <w:p>
+      <w:pPr>
+        <w:numPr>
+          <w:ilvl w:val="3"/>
           <w:numId w:val="1000"/>
         </w:numPr>
         <w:pStyle w:val="Compact"/>
@@ -4884,7 +5052,7 @@
     <w:p>
       <w:pPr>
         <w:numPr>
-          <w:ilvl w:val="2"/>
+          <w:ilvl w:val="3"/>
           <w:numId w:val="1000"/>
         </w:numPr>
         <w:pStyle w:val="Compact"/>
@@ -4896,7 +5064,7 @@
     <w:p>
       <w:pPr>
         <w:numPr>
-          <w:ilvl w:val="2"/>
+          <w:ilvl w:val="3"/>
           <w:numId w:val="1000"/>
         </w:numPr>
         <w:pStyle w:val="Compact"/>
@@ -4908,7 +5076,7 @@
     <w:p>
       <w:pPr>
         <w:numPr>
-          <w:ilvl w:val="2"/>
+          <w:ilvl w:val="3"/>
           <w:numId w:val="1000"/>
         </w:numPr>
         <w:pStyle w:val="Compact"/>
@@ -4920,7 +5088,19 @@
     <w:p>
       <w:pPr>
         <w:numPr>
-          <w:ilvl w:val="2"/>
+          <w:ilvl w:val="3"/>
+          <w:numId w:val="1000"/>
+        </w:numPr>
+        <w:pStyle w:val="Compact"/>
+      </w:pPr>
+      <w:r>
+        <w:t xml:space="preserve">reduce the workloads on the labs kindly</w:t>
+      </w:r>
+    </w:p>
+    <w:p>
+      <w:pPr>
+        <w:numPr>
+          <w:ilvl w:val="3"/>
           <w:numId w:val="1000"/>
         </w:numPr>
         <w:pStyle w:val="Compact"/>
@@ -4932,7 +5112,7 @@
     <w:p>
       <w:pPr>
         <w:numPr>
-          <w:ilvl w:val="2"/>
+          <w:ilvl w:val="3"/>
           <w:numId w:val="1000"/>
         </w:numPr>
         <w:pStyle w:val="Compact"/>
@@ -4944,7 +5124,7 @@
     <w:p>
       <w:pPr>
         <w:numPr>
-          <w:ilvl w:val="2"/>
+          <w:ilvl w:val="3"/>
           <w:numId w:val="1000"/>
         </w:numPr>
         <w:pStyle w:val="Compact"/>
@@ -4956,7 +5136,7 @@
     <w:p>
       <w:pPr>
         <w:numPr>
-          <w:ilvl w:val="2"/>
+          <w:ilvl w:val="3"/>
           <w:numId w:val="1000"/>
         </w:numPr>
         <w:pStyle w:val="Compact"/>
@@ -5341,6 +5521,9 @@
     <w:abstractNumId w:val="991"/>
   </w:num>
   <w:num w:numId="1008">
+    <w:abstractNumId w:val="991"/>
+  </w:num>
+  <w:num w:numId="1009">
     <w:abstractNumId w:val="991"/>
   </w:num>
 </w:numbering>

</xml_diff>